<commit_message>
alle 3 de jaren databases
</commit_message>
<xml_diff>
--- a/0.1/1.0.docx
+++ b/0.1/1.0.docx
@@ -14,42 +14,17 @@
           <w:color w:val="000000"/>
           <w:highlight w:val="white"/>
         </w:rPr>
-        <w:t>Introduction</w:t>
-      </w:r>
-      <w:r>
-        <w:rPr>
-          <w:b/>
-          <w:bCs/>
-          <w:color w:val="000000"/>
-          <w:highlight w:val="white"/>
-        </w:rPr>
-        <w:t>:</w:t>
-      </w:r>
-    </w:p>
-    <w:p>
-      <w:pPr>
-        <w:pStyle w:val="Normal"/>
-        <w:rPr/>
-      </w:pPr>
-      <w:r>
-        <w:rPr/>
-        <w:t>The positive correlation between health and wealth has been shown many times. Pollack et al. (2007)⁠ for example found 29 studies testing for the correlation between health and wealth. But as they note in the discussion of their paper, “</w:t>
-      </w:r>
-      <w:r>
-        <w:rPr/>
-        <w:t>s</w:t>
-      </w:r>
-      <w:r>
-        <w:rPr/>
-        <w:t>ince most of the studies identified were cross-sectional, causal inferences cannot be made” (</w:t>
-      </w:r>
-      <w:r>
-        <w:rPr/>
-        <w:t xml:space="preserve">Pollack et al., 2007, </w:t>
-      </w:r>
-      <w:r>
-        <w:rPr/>
-        <w:t>p. 263). Health and wealth could easily be endogenous. Wealth could affect health through better access to health care and better living conditions. Health could affect wealth through the ability to work and thus accumulate wealth. It could also be possible that for example time preference affects both the accumulation of wealth and health (Meer, Miller, &amp; Rosen, 2003)⁠.</w:t>
+        <w:t>Introduction:</w:t>
+      </w:r>
+    </w:p>
+    <w:p>
+      <w:pPr>
+        <w:pStyle w:val="Normal"/>
+        <w:rPr/>
+      </w:pPr>
+      <w:r>
+        <w:rPr/>
+        <w:t>The positive correlation between health and wealth has been shown many times. Pollack et al. (2007)⁠ for example found 29 studies testing for the correlation between health and wealth. But as they note in the discussion of their paper, “since most of the studies identified were cross-sectional, causal inferences cannot be made” (Pollack et al., 2007, p. 263). Health and wealth could easily be endogenous. Wealth could affect health through better access to health care and better living conditions. Health could affect wealth through the ability to work and thus accumulate wealth. It could also be possible that for example time preference affects both the accumulation of wealth and health (Meer, Miller, &amp; Rosen, 2003)⁠.</w:t>
       </w:r>
     </w:p>
     <w:p>
@@ -66,17 +41,10 @@
         <w:rPr>
           <w:position w:val="0"/>
           <w:sz w:val="24"/>
+          <w:sz w:val="24"/>
           <w:vertAlign w:val="baseline"/>
         </w:rPr>
-        <w:t xml:space="preserve">(Aittomäki, Martikainen, Laaksonen, Lahelma, &amp; Rahkonen, 2010, </w:t>
-      </w:r>
-      <w:r>
-        <w:rPr>
-          <w:position w:val="0"/>
-          <w:sz w:val="24"/>
-          <w:vertAlign w:val="baseline"/>
-        </w:rPr>
-        <w:t>p. 1025)</w:t>
+        <w:t>(Aittomäki, Martikainen, Laaksonen, Lahelma, &amp; Rahkonen, 2010, p. 1025)</w:t>
       </w:r>
       <w:r>
         <w:rPr/>
@@ -91,15 +59,7 @@
       <w:r>
         <w:rPr/>
         <w:tab/>
-        <w:t xml:space="preserve">The goal of this paper is to examine the causality between health and wealth in the Netherlands. This paper will try to deal with the endogeneity between health and wealth using a difference in difference analysis. The treatment group consists of  home-owners and the control group consists of people who rent a house. The treatment is the financial crisis in 2008 as it affected housing prices. The change in housing prices should only affect the wealth of the home-owners and it stands to reason that it does not affect or is affected by health status of the home-owner or home-renters alike. The wealth of a person will be defined as the net worth of a person, i.e. all their assets minus their liabilities. Each person will be placed into one of two categories, i.e. healthy (1) or not healthy (0), based on their self </w:t>
-      </w:r>
-      <w:r>
-        <w:rPr/>
-        <w:t>rated</w:t>
-      </w:r>
-      <w:r>
-        <w:rPr/>
-        <w:t xml:space="preserve"> health.</w:t>
+        <w:t>The goal of this paper is to examine the causality between health and wealth in the Netherlands. This paper will try to deal with the endogeneity between health and wealth using a difference in difference analysis. The treatment group consists of  home-owners and the control group consists of people who rent a house. The treatment is the financial crisis in 2008 as it affected housing prices. The change in housing prices should only affect the wealth of the home-owners and it stands to reason that it does not affect or is affected by health status of the home-owner or home-renters alike. The wealth of a person will be defined as the net worth of a person, i.e. all their assets minus their liabilities. Each person will be placed into one of two categories, i.e. healthy (1) or not healthy (0), based on their self rated health.</w:t>
       </w:r>
     </w:p>
     <w:p>
@@ -110,25 +70,28 @@
       <w:r>
         <w:rPr/>
         <w:tab/>
-        <w:t xml:space="preserve">To try to find the causal relationship between health and wealth the data from the DNB Household Survey (DHS) from CentERdata. This survey </w:t>
-      </w:r>
-      <w:r>
-        <w:rPr/>
-        <w:t>is described as “</w:t>
-      </w:r>
-      <w:r>
-        <w:rPr>
-          <w:color w:val="000000"/>
-          <w:highlight w:val="white"/>
-        </w:rPr>
-        <w:t xml:space="preserve">a unique data set allowing you to study both psychological and economic aspects of financial behavior. This panel survey was launched in 1993 and comprises information on work, pensions, housing, mortgages, income, possessions, loans, health, economic and psychological concepts, and personal characteristics. We have been collecting these data from 2,000 households participating in the CentERpanel” (“DHS data access | CentERdata.nl,” n.d.). </w:t>
-      </w:r>
-      <w:r>
-        <w:rPr>
-          <w:color w:val="000000"/>
-          <w:highlight w:val="white"/>
-        </w:rPr>
-        <w:t>Using different waves of this dataset will allow to try and find a causal relationship using the difference in difference analysis.</w:t>
+        <w:t>To try to find the causal relationship between health and wealth the data from the DNB Household Survey (DHS) from CentERdata. This survey is described as “</w:t>
+      </w:r>
+      <w:r>
+        <w:rPr>
+          <w:color w:val="000000"/>
+          <w:highlight w:val="white"/>
+        </w:rPr>
+        <w:t xml:space="preserve">a unique data set allowing you to study both psychological and economic aspects of financial behavior. This panel survey was launched in 1993 and comprises information on work, pensions, housing, mortgages, income, possessions, loans, health, economic and psychological concepts, and personal characteristics. We have been collecting these data from 2,000 households participating in the CentERpanel” (“DHS data access | CentERdata.nl,” n.d.). Using different waves of this dataset will allow </w:t>
+      </w:r>
+      <w:r>
+        <w:rPr>
+          <w:color w:val="000000"/>
+          <w:highlight w:val="white"/>
+        </w:rPr>
+        <w:t>this paper</w:t>
+      </w:r>
+      <w:r>
+        <w:rPr>
+          <w:color w:val="000000"/>
+          <w:highlight w:val="white"/>
+        </w:rPr>
+        <w:t xml:space="preserve"> to try and find a causal relationship using the difference in difference analysis.</w:t>
       </w:r>
     </w:p>
     <w:p>
@@ -142,20 +105,35 @@
           <w:highlight w:val="white"/>
         </w:rPr>
         <w:tab/>
-      </w:r>
-      <w:r>
-        <w:rPr>
-          <w:color w:val="000000"/>
-          <w:highlight w:val="white"/>
-        </w:rPr>
-        <w:t xml:space="preserve">The paper will be structured as follows. </w:t>
-      </w:r>
-      <w:r>
-        <w:rPr>
-          <w:color w:val="000000"/>
-          <w:highlight w:val="white"/>
-        </w:rPr>
-        <w:t xml:space="preserve">Chapter 2 will discuss relevant literature on the subject of causality between health and wealth. Chapter 3 will describe the data used. Chapter 4 will describe the statistical methods used. Firstly there will be shown that there is a correlation in the data between health and wealth. Secondly the method that will be used to test for a causal relationship will be described. Chapter 5 will present the results found by the statistical analysis and chapter 6 will discuss the results and improvements for this study. </w:t>
+        <w:t xml:space="preserve">The paper will be structured as follows. Chapter 2 will discuss relevant literature on the subject of causality between health and wealth. Chapter 3 will describe the data used </w:t>
+      </w:r>
+      <w:r>
+        <w:rPr>
+          <w:color w:val="000000"/>
+          <w:highlight w:val="white"/>
+        </w:rPr>
+        <w:t>and of what the variables consists of</w:t>
+      </w:r>
+      <w:r>
+        <w:rPr>
+          <w:color w:val="000000"/>
+          <w:highlight w:val="white"/>
+        </w:rPr>
+        <w:t xml:space="preserve">. Chapter 4 will describe the statistical methods used. Firstly there will be </w:t>
+      </w:r>
+      <w:r>
+        <w:rPr>
+          <w:color w:val="000000"/>
+          <w:highlight w:val="white"/>
+        </w:rPr>
+        <w:t>explained how there will be showed</w:t>
+      </w:r>
+      <w:r>
+        <w:rPr>
+          <w:color w:val="000000"/>
+          <w:highlight w:val="white"/>
+        </w:rPr>
+        <w:t xml:space="preserve"> that there is a correlation in the data between health and wealth. Secondly the method that will be used to test for a causal relationship will be described. Chapter 5 will present the results found by the statistical analysis and chapter 6 will discuss the results and improvements for this study. </w:t>
       </w:r>
     </w:p>
     <w:p>
@@ -500,7 +478,7 @@
           <w:color w:val="000000"/>
           <w:highlight w:val="white"/>
         </w:rPr>
-        <w:t>, Pollack et al. (2007) systematically analyze a total of 29 articles that used health as the dependent  variable and wealth and at least one other socioeconomic-status (SES) variable as independent variables. Of the 29 articles analyzed, 14 used self assed health as their health variable. Most of those articles reported positive or mixed results. The other 15 articles used different variables for health such as: mortality, chronic conditions, functional status and mental health. Of the total of 29 studies, 15 found positive results, 10 found mixed results and only 4 found negative results. They conclude that there is a significant correlation between healh and wealth. Especially when the wealth variables were constructed from detailed questions instead of simpler questions (for example just a single question). It should however again be noted that they only check for correlation and do not address causality.</w:t>
+        <w:t>, Pollack et al. (2007) systematically analyze a total of 29 articles that used health as the dependent  variable and wealth and at least one other socioeconomic-status variable as independent variables. Of the 29 articles analyzed, 14 used self assed health as their health variable. Most of those articles reported positive or mixed results. The other 15 articles used different variables for health such as: mortality, chronic conditions, functional status and mental health. Of the total of 29 studies, 15 found positive results, 10 found mixed results and only 4 found negative results. They conclude that there is a significant correlation between healh and wealth. Especially when the wealth variables were constructed from detailed questions instead of simpler questions (for example just a single question). It should however be noted that they only check for correlation and do not address causality.</w:t>
       </w:r>
     </w:p>
     <w:p>
@@ -521,6 +499,7 @@
           <w:color w:val="000000"/>
           <w:position w:val="0"/>
           <w:sz w:val="24"/>
+          <w:sz w:val="24"/>
           <w:highlight w:val="white"/>
           <w:vertAlign w:val="baseline"/>
         </w:rPr>
@@ -531,21 +510,7 @@
           <w:color w:val="000000"/>
           <w:highlight w:val="white"/>
         </w:rPr>
-        <w:t xml:space="preserve">⁠. Kim and Ruhm (2012)⁠ also use inheritance as </w:t>
-      </w:r>
-      <w:r>
-        <w:rPr>
-          <w:color w:val="000000"/>
-          <w:highlight w:val="white"/>
-        </w:rPr>
-        <w:t>exogenous</w:t>
-      </w:r>
-      <w:r>
-        <w:rPr>
-          <w:color w:val="000000"/>
-          <w:highlight w:val="white"/>
-        </w:rPr>
-        <w:t xml:space="preserve"> wealth shocks and also find no significant effect on health. </w:t>
+        <w:t xml:space="preserve">⁠. Kim and Ruhm (2012)⁠ also use inheritance as exogenous wealth shocks and also find no significant effect on health. </w:t>
       </w:r>
     </w:p>
     <w:p>
@@ -568,10 +533,7 @@
     <w:p>
       <w:pPr>
         <w:pStyle w:val="Normal"/>
-        <w:rPr>
-          <w:color w:val="000000"/>
-          <w:highlight w:val="white"/>
-        </w:rPr>
+        <w:rPr/>
       </w:pPr>
       <w:r>
         <w:rPr>
@@ -579,7 +541,21 @@
           <w:highlight w:val="white"/>
         </w:rPr>
         <w:tab/>
-        <w:t>Michaud and Soest (2008)⁠ also find no causal effects of wealth on health. They use a dynamic panel data model to test for the causality. As they note in their conclusion, the data they use consists only of elderly couples. They suggest that there might be a causal effect in different age  groups and that it would be interesting to see if there are differences in different countries to see if institutions have an impact.</w:t>
+        <w:t xml:space="preserve">Michaud and Soest (2008)⁠ also find no causal effects of wealth on health. They use a dynamic panel data model to test for the causality. As they note in their conclusion, the data they use consists only of elderly couples. They suggest that there might be a causal effect in different age  groups and that it would be interesting to see if there are differences in different countries to see if institutions have an impact </w:t>
+      </w:r>
+      <w:r>
+        <w:rPr>
+          <w:color w:val="000000"/>
+          <w:highlight w:val="white"/>
+        </w:rPr>
+        <w:t>on the possible causal relationship</w:t>
+      </w:r>
+      <w:r>
+        <w:rPr>
+          <w:color w:val="000000"/>
+          <w:highlight w:val="white"/>
+        </w:rPr>
+        <w:t>.</w:t>
       </w:r>
     </w:p>
     <w:p>
@@ -593,49 +569,7 @@
           <w:highlight w:val="white"/>
         </w:rPr>
         <w:tab/>
-        <w:t xml:space="preserve">There are some studies that do find a significant causal effect of wealth on health. Cai (2009)⁠ focuses on health transitions instead of health status itself to avoid the endogeneity of wealth and health. She finds that wealthy people are less likely of transitioning from healthy to unhealthy compared to people in the lower end of the wealth distribution. This, she argues, is evidence that there might be a causal effect of wealth on health.  She proposes four different explanations of the causal effect of wealth on health. Firstly, because the study focuses on people in Australia malnutrition might not be an issue, eating less healthy food is associated with people with less economic recourses. Secondly, people with more wealth may live in better and healthier environments.  Thirdly, even in a country with universal health care system such as Australia, wealthier people might still receive more health services that less wealthy people. </w:t>
-      </w:r>
-      <w:r>
-        <w:rPr>
-          <w:color w:val="000000"/>
-          <w:highlight w:val="white"/>
-        </w:rPr>
-        <w:t>Finally</w:t>
-      </w:r>
-      <w:r>
-        <w:rPr>
-          <w:color w:val="000000"/>
-          <w:highlight w:val="white"/>
-        </w:rPr>
-        <w:t xml:space="preserve">, wealth could give people more freedom in making decisions, thus experiencing less chronic stress which leads to poor health. </w:t>
-      </w:r>
-      <w:r>
-        <w:rPr>
-          <w:color w:val="000000"/>
-          <w:highlight w:val="white"/>
-        </w:rPr>
-        <w:t xml:space="preserve">So there are several ways in which wealth could exert </w:t>
-      </w:r>
-      <w:r>
-        <w:rPr>
-          <w:color w:val="000000"/>
-          <w:highlight w:val="white"/>
-        </w:rPr>
-        <w:t>an effect on health. Testing via which effect wealth does affect health was out of the scope of the paper.</w:t>
-      </w:r>
-      <w:r>
-        <w:rPr>
-          <w:color w:val="000000"/>
-          <w:highlight w:val="white"/>
-        </w:rPr>
-        <w:t xml:space="preserve"> </w:t>
-      </w:r>
-      <w:r>
-        <w:rPr>
-          <w:color w:val="000000"/>
-          <w:highlight w:val="white"/>
-        </w:rPr>
-        <w:t xml:space="preserve">  </w:t>
+        <w:t xml:space="preserve">There are some studies that do find a significant causal effect of wealth on health. Cai (2009)⁠ focuses on health transitions instead of health status itself to avoid the endogeneity of wealth and health. She finds that wealthy people are less likely of transitioning from healthy to unhealthy compared to people in the lower end of the wealth distribution. This, she argues, is evidence that there might be a causal effect of wealth on health.  She proposes four different explanations of the causal effect of wealth on health. Firstly, because the study focuses on people in Australia malnutrition might not be an issue, eating less healthy food is associated with people with less economic recourses. Secondly, people with more wealth may live in better and healthier environments.  Thirdly, even in a country with universal health care system such as Australia, wealthier people might still receive more health services that less wealthy people. Finally, wealth could give people more freedom in making decisions, thus experiencing less chronic stress which leads to poor health. So there are several ways in which wealth could exert an effect on health. Testing via which effect wealth does affect health was out of the scope of the paper.   </w:t>
       </w:r>
     </w:p>
     <w:p>
@@ -665,12 +599,87 @@
         </w:rPr>
       </w:pPr>
       <w:r>
-        <w:rPr>
+        <w:rPr/>
+      </w:r>
+    </w:p>
+    <w:p>
+      <w:pPr>
+        <w:pStyle w:val="Normal"/>
+        <w:rPr>
+          <w:b/>
           <w:b/>
           <w:bCs/>
           <w:color w:val="000000"/>
           <w:highlight w:val="white"/>
         </w:rPr>
+      </w:pPr>
+      <w:r>
+        <w:rPr/>
+      </w:r>
+    </w:p>
+    <w:p>
+      <w:pPr>
+        <w:pStyle w:val="Normal"/>
+        <w:rPr>
+          <w:b/>
+          <w:b/>
+          <w:bCs/>
+          <w:color w:val="000000"/>
+          <w:highlight w:val="white"/>
+        </w:rPr>
+      </w:pPr>
+      <w:r>
+        <w:rPr/>
+      </w:r>
+    </w:p>
+    <w:p>
+      <w:pPr>
+        <w:pStyle w:val="Normal"/>
+        <w:rPr>
+          <w:b/>
+          <w:b/>
+          <w:bCs/>
+          <w:color w:val="000000"/>
+          <w:highlight w:val="white"/>
+        </w:rPr>
+      </w:pPr>
+      <w:r>
+        <w:rPr/>
+      </w:r>
+    </w:p>
+    <w:p>
+      <w:pPr>
+        <w:pStyle w:val="Normal"/>
+        <w:rPr>
+          <w:b/>
+          <w:b/>
+          <w:bCs/>
+          <w:color w:val="000000"/>
+          <w:highlight w:val="white"/>
+        </w:rPr>
+      </w:pPr>
+      <w:r>
+        <w:rPr/>
+      </w:r>
+    </w:p>
+    <w:p>
+      <w:pPr>
+        <w:pStyle w:val="Normal"/>
+        <w:rPr>
+          <w:b/>
+          <w:b/>
+          <w:bCs/>
+          <w:color w:val="000000"/>
+          <w:highlight w:val="white"/>
+        </w:rPr>
+      </w:pPr>
+      <w:r>
+        <w:rPr>
+          <w:b/>
+          <w:bCs/>
+          <w:color w:val="000000"/>
+          <w:highlight w:val="white"/>
+        </w:rPr>
         <w:t>Data</w:t>
       </w:r>
     </w:p>
@@ -836,34 +845,83 @@
     <w:p>
       <w:pPr>
         <w:pStyle w:val="Normal"/>
-        <w:rPr>
-          <w:rFonts w:ascii="Liberation Serif" w:hAnsi="Liberation Serif"/>
-          <w:color w:val="000000"/>
-          <w:spacing w:val="15"/>
-          <w:sz w:val="24"/>
-          <w:szCs w:val="24"/>
-          <w:highlight w:val="white"/>
-        </w:rPr>
-      </w:pPr>
-      <w:r>
-        <w:rPr>
-          <w:color w:val="000000"/>
-          <w:spacing w:val="15"/>
-          <w:sz w:val="24"/>
-          <w:szCs w:val="24"/>
-          <w:highlight w:val="white"/>
-        </w:rPr>
-        <w:t>Besides the questionnaire data, the CentERdata also provides two aggregated data files. This paper will only use the Healh and Income questionnaire which includes the self-rated health variable and the aggregated wealth data. The aggregated wealth data is made up from different questionnaires and consists of all the liabilities and assets someone might have.</w:t>
-      </w:r>
-    </w:p>
-    <w:p>
-      <w:pPr>
-        <w:pStyle w:val="Normal"/>
-        <w:rPr>
-          <w:rFonts w:ascii="Liberation Serif" w:hAnsi="Liberation Serif"/>
-          <w:sz w:val="24"/>
-          <w:szCs w:val="24"/>
-        </w:rPr>
+        <w:rPr/>
+      </w:pPr>
+      <w:r>
+        <w:rPr>
+          <w:color w:val="000000"/>
+          <w:spacing w:val="15"/>
+          <w:sz w:val="24"/>
+          <w:szCs w:val="24"/>
+          <w:highlight w:val="white"/>
+        </w:rPr>
+        <w:t xml:space="preserve">Besides the questionnaire data, the CentERdata also provides two aggregated data files, </w:t>
+      </w:r>
+      <w:r>
+        <w:rPr>
+          <w:color w:val="000000"/>
+          <w:spacing w:val="15"/>
+          <w:sz w:val="24"/>
+          <w:szCs w:val="24"/>
+          <w:highlight w:val="white"/>
+        </w:rPr>
+        <w:t>the aggregated income data and the aggregated wealth data</w:t>
+      </w:r>
+      <w:r>
+        <w:rPr>
+          <w:color w:val="000000"/>
+          <w:spacing w:val="15"/>
+          <w:sz w:val="24"/>
+          <w:szCs w:val="24"/>
+          <w:highlight w:val="white"/>
+        </w:rPr>
+        <w:t xml:space="preserve">. This paper will only use the Healh and Income questionnaire which includes the self-rated health variable and the aggregated wealth data. The aggregated wealth data is made up from different questionnaires and consists of all the </w:t>
+      </w:r>
+      <w:r>
+        <w:rPr>
+          <w:color w:val="000000"/>
+          <w:spacing w:val="15"/>
+          <w:sz w:val="24"/>
+          <w:szCs w:val="24"/>
+          <w:highlight w:val="white"/>
+        </w:rPr>
+        <w:t>assets</w:t>
+      </w:r>
+      <w:r>
+        <w:rPr>
+          <w:color w:val="000000"/>
+          <w:spacing w:val="15"/>
+          <w:sz w:val="24"/>
+          <w:szCs w:val="24"/>
+          <w:highlight w:val="white"/>
+        </w:rPr>
+        <w:t xml:space="preserve"> and </w:t>
+      </w:r>
+      <w:r>
+        <w:rPr>
+          <w:color w:val="000000"/>
+          <w:spacing w:val="15"/>
+          <w:sz w:val="24"/>
+          <w:szCs w:val="24"/>
+          <w:highlight w:val="white"/>
+        </w:rPr>
+        <w:t>liabilities</w:t>
+      </w:r>
+      <w:r>
+        <w:rPr>
+          <w:color w:val="000000"/>
+          <w:spacing w:val="15"/>
+          <w:sz w:val="24"/>
+          <w:szCs w:val="24"/>
+          <w:highlight w:val="white"/>
+        </w:rPr>
+        <w:t xml:space="preserve"> someone might have.</w:t>
+      </w:r>
+    </w:p>
+    <w:p>
+      <w:pPr>
+        <w:pStyle w:val="Normal"/>
+        <w:rPr/>
       </w:pPr>
       <w:r>
         <w:rPr>
@@ -1072,20 +1130,33 @@
           <w:szCs w:val="24"/>
           <w:highlight w:val="white"/>
         </w:rPr>
-        <w:t xml:space="preserve"> health will be placed in the healthy category. Self rated health is a good predictor for mortality (Idler &amp; Benyamini, 1997)⁠ so it is a good indicator for health.</w:t>
-      </w:r>
-    </w:p>
-    <w:p>
-      <w:pPr>
-        <w:pStyle w:val="Normal"/>
-        <w:rPr>
-          <w:rFonts w:ascii="Liberation Serif" w:hAnsi="Liberation Serif"/>
-          <w:color w:val="000000"/>
-          <w:spacing w:val="15"/>
-          <w:sz w:val="24"/>
-          <w:szCs w:val="24"/>
-          <w:highlight w:val="white"/>
-        </w:rPr>
+        <w:t xml:space="preserve"> health will be placed in the healthy category. Self rated health is a good predictor for mortality (Idler &amp; Benyamini, 1997)⁠ </w:t>
+      </w:r>
+      <w:r>
+        <w:rPr>
+          <w:color w:val="000000"/>
+          <w:spacing w:val="15"/>
+          <w:sz w:val="24"/>
+          <w:szCs w:val="24"/>
+          <w:highlight w:val="white"/>
+        </w:rPr>
+        <w:t>which</w:t>
+      </w:r>
+      <w:r>
+        <w:rPr>
+          <w:color w:val="000000"/>
+          <w:spacing w:val="15"/>
+          <w:sz w:val="24"/>
+          <w:szCs w:val="24"/>
+          <w:highlight w:val="white"/>
+        </w:rPr>
+        <w:t xml:space="preserve"> is a good indicator for health.</w:t>
+      </w:r>
+    </w:p>
+    <w:p>
+      <w:pPr>
+        <w:pStyle w:val="Normal"/>
+        <w:rPr/>
       </w:pPr>
       <w:r>
         <w:rPr>
@@ -1096,20 +1167,73 @@
           <w:highlight w:val="white"/>
         </w:rPr>
         <w:tab/>
-        <w:t>To check if there is a correlation between wealth and health a wealth variable needs to be created. For wealth this paper uses the net worth of a person. Someone might well own a  nice car and a house, but if he has a loan for the car and two mortgages on the house, he might still be in debt. To calculate the net worth, all the assets of a person have been added together and the liabilities have been subtracted from the assets. The questionnaires are quite detailed on wealth which is important as was pointed out by Pollack et al. (2007).</w:t>
-      </w:r>
-    </w:p>
-    <w:p>
-      <w:pPr>
-        <w:pStyle w:val="Normal"/>
-        <w:rPr>
-          <w:rFonts w:ascii="Liberation Serif" w:hAnsi="Liberation Serif"/>
-          <w:color w:val="000000"/>
-          <w:spacing w:val="15"/>
-          <w:sz w:val="24"/>
-          <w:szCs w:val="24"/>
-          <w:highlight w:val="white"/>
-        </w:rPr>
+        <w:t xml:space="preserve">To check if there is a correlation between wealth and health, a wealth variable needs to be created. For wealth this paper uses the net </w:t>
+      </w:r>
+      <w:r>
+        <w:rPr>
+          <w:color w:val="000000"/>
+          <w:spacing w:val="15"/>
+          <w:sz w:val="24"/>
+          <w:szCs w:val="24"/>
+          <w:highlight w:val="white"/>
+        </w:rPr>
+        <w:t>wealth</w:t>
+      </w:r>
+      <w:r>
+        <w:rPr>
+          <w:color w:val="000000"/>
+          <w:spacing w:val="15"/>
+          <w:sz w:val="24"/>
+          <w:szCs w:val="24"/>
+          <w:highlight w:val="white"/>
+        </w:rPr>
+        <w:t xml:space="preserve"> of a person. Someone might well own a  nice car and a house, but if he has a loan for the car and two mortgages on the house, he might still </w:t>
+      </w:r>
+      <w:r>
+        <w:rPr>
+          <w:color w:val="000000"/>
+          <w:spacing w:val="15"/>
+          <w:sz w:val="24"/>
+          <w:szCs w:val="24"/>
+          <w:highlight w:val="white"/>
+        </w:rPr>
+        <w:t>have a negative net wealth</w:t>
+      </w:r>
+      <w:r>
+        <w:rPr>
+          <w:color w:val="000000"/>
+          <w:spacing w:val="15"/>
+          <w:sz w:val="24"/>
+          <w:szCs w:val="24"/>
+          <w:highlight w:val="white"/>
+        </w:rPr>
+        <w:t xml:space="preserve">. To calculate the net </w:t>
+      </w:r>
+      <w:r>
+        <w:rPr>
+          <w:color w:val="000000"/>
+          <w:spacing w:val="15"/>
+          <w:sz w:val="24"/>
+          <w:szCs w:val="24"/>
+          <w:highlight w:val="white"/>
+        </w:rPr>
+        <w:t>wealth</w:t>
+      </w:r>
+      <w:r>
+        <w:rPr>
+          <w:color w:val="000000"/>
+          <w:spacing w:val="15"/>
+          <w:sz w:val="24"/>
+          <w:szCs w:val="24"/>
+          <w:highlight w:val="white"/>
+        </w:rPr>
+        <w:t>, all the assets of a person have been added together and the liabilities have been subtracted from the assets. The questionnaires are quite detailed on wealth which is important as was pointed out by Pollack et al. (2007).</w:t>
+      </w:r>
+    </w:p>
+    <w:p>
+      <w:pPr>
+        <w:pStyle w:val="Normal"/>
+        <w:rPr/>
       </w:pPr>
       <w:r>
         <w:rPr>
@@ -1121,6 +1245,22 @@
         </w:rPr>
         <w:tab/>
         <w:t xml:space="preserve">The assets that could be found in the aggregated wealth data were: </w:t>
+      </w:r>
+    </w:p>
+    <w:p>
+      <w:pPr>
+        <w:pStyle w:val="Normal"/>
+        <w:rPr>
+          <w:rFonts w:ascii="Liberation Serif" w:hAnsi="Liberation Serif"/>
+          <w:color w:val="000000"/>
+          <w:spacing w:val="15"/>
+          <w:sz w:val="24"/>
+          <w:szCs w:val="24"/>
+          <w:highlight w:val="white"/>
+        </w:rPr>
+      </w:pPr>
+      <w:r>
+        <w:rPr/>
       </w:r>
     </w:p>
     <w:p>
@@ -1805,14 +1945,7 @@
           <w:ilvl w:val="0"/>
           <w:numId w:val="1"/>
         </w:numPr>
-        <w:rPr>
-          <w:rFonts w:ascii="Liberation Serif" w:hAnsi="Liberation Serif"/>
-          <w:color w:val="000000"/>
-          <w:spacing w:val="15"/>
-          <w:sz w:val="24"/>
-          <w:szCs w:val="24"/>
-          <w:highlight w:val="white"/>
-        </w:rPr>
+        <w:rPr/>
       </w:pPr>
       <w:r>
         <w:rPr>
@@ -1828,14 +1961,28 @@
     <w:p>
       <w:pPr>
         <w:pStyle w:val="Normal"/>
-        <w:rPr>
-          <w:rFonts w:ascii="Liberation Serif" w:hAnsi="Liberation Serif"/>
-          <w:color w:val="000000"/>
-          <w:spacing w:val="15"/>
-          <w:sz w:val="24"/>
-          <w:szCs w:val="24"/>
-          <w:highlight w:val="white"/>
-        </w:rPr>
+        <w:numPr>
+          <w:ilvl w:val="0"/>
+          <w:numId w:val="0"/>
+        </w:numPr>
+        <w:ind w:left="720" w:hanging="0"/>
+        <w:rPr>
+          <w:rFonts w:ascii="Liberation Serif" w:hAnsi="Liberation Serif"/>
+          <w:color w:val="000000"/>
+          <w:spacing w:val="15"/>
+          <w:sz w:val="24"/>
+          <w:szCs w:val="24"/>
+          <w:highlight w:val="white"/>
+        </w:rPr>
+      </w:pPr>
+      <w:r>
+        <w:rPr/>
+      </w:r>
+    </w:p>
+    <w:p>
+      <w:pPr>
+        <w:pStyle w:val="Normal"/>
+        <w:rPr/>
       </w:pPr>
       <w:r>
         <w:rPr>
@@ -1846,6 +1993,22 @@
           <w:highlight w:val="white"/>
         </w:rPr>
         <w:t>The liabilities consist of:</w:t>
+      </w:r>
+    </w:p>
+    <w:p>
+      <w:pPr>
+        <w:pStyle w:val="Normal"/>
+        <w:rPr>
+          <w:rFonts w:ascii="Liberation Serif" w:hAnsi="Liberation Serif"/>
+          <w:color w:val="000000"/>
+          <w:spacing w:val="15"/>
+          <w:sz w:val="24"/>
+          <w:szCs w:val="24"/>
+          <w:highlight w:val="white"/>
+        </w:rPr>
+      </w:pPr>
+      <w:r>
+        <w:rPr/>
       </w:r>
     </w:p>
     <w:p>
@@ -2125,16 +2288,6 @@
           <w:highlight w:val="white"/>
         </w:rPr>
       </w:pPr>
-      <w:r>
-        <w:rPr>
-          <w:color w:val="000000"/>
-          <w:spacing w:val="15"/>
-          <w:sz w:val="24"/>
-          <w:szCs w:val="24"/>
-          <w:highlight w:val="white"/>
-        </w:rPr>
-        <w:tab/>
-      </w:r>
       <w:r>
         <mc:AlternateContent>
           <mc:Choice Requires="wps">
@@ -2147,29 +2300,38 @@
                 <wp:positionV relativeFrom="paragraph">
                   <wp:posOffset>635</wp:posOffset>
                 </wp:positionV>
-                <wp:extent cx="6120130" cy="6266180"/>
+                <wp:extent cx="5307330" cy="5213350"/>
                 <wp:effectExtent l="0" t="0" r="0" b="0"/>
                 <wp:wrapSquare wrapText="bothSides"/>
                 <wp:docPr id="1" name="Frame1"/>
                 <a:graphic xmlns:a="http://schemas.openxmlformats.org/drawingml/2006/main">
                   <a:graphicData uri="http://schemas.microsoft.com/office/word/2010/wordprocessingShape">
                     <wps:wsp>
-                      <wps:cNvSpPr txBox="1"/>
+                      <wps:cNvSpPr/>
                       <wps:spPr>
                         <a:xfrm>
                           <a:off x="0" y="0"/>
-                          <a:ext cx="6120130" cy="6266180"/>
+                          <a:ext cx="5306760" cy="5212800"/>
                         </a:xfrm>
-                        <a:prstGeom prst="rect"/>
+                        <a:prstGeom prst="rect">
+                          <a:avLst/>
+                        </a:prstGeom>
                         <a:solidFill>
-                          <a:srgbClr val="FFFFFF"/>
+                          <a:srgbClr val="ffffff"/>
                         </a:solidFill>
-                        <a:ln w="635">
+                        <a:ln w="720">
                           <a:solidFill>
                             <a:srgbClr val="000000"/>
                           </a:solidFill>
+                          <a:round/>
                         </a:ln>
                       </wps:spPr>
+                      <wps:style>
+                        <a:lnRef idx="0"/>
+                        <a:fillRef idx="0"/>
+                        <a:effectRef idx="0"/>
+                        <a:fontRef idx="minor"/>
+                      </wps:style>
                       <wps:txbx>
                         <w:txbxContent>
                           <w:p>
@@ -2182,9 +2344,9 @@
                               <w:rPr/>
                               <w:drawing>
                                 <wp:inline distT="0" distB="0" distL="0" distR="0">
-                                  <wp:extent cx="6120130" cy="6014720"/>
+                                  <wp:extent cx="4972050" cy="4886325"/>
                                   <wp:effectExtent l="0" t="0" r="0" b="0"/>
-                                  <wp:docPr id="2" name="Image1" descr=""/>
+                                  <wp:docPr id="3" name="Image1" descr=""/>
                                   <wp:cNvGraphicFramePr>
                                     <a:graphicFrameLocks xmlns:a="http://schemas.openxmlformats.org/drawingml/2006/main" noChangeAspect="1"/>
                                   </wp:cNvGraphicFramePr>
@@ -2192,7 +2354,7 @@
                                     <a:graphicData uri="http://schemas.openxmlformats.org/drawingml/2006/picture">
                                       <pic:pic xmlns:pic="http://schemas.openxmlformats.org/drawingml/2006/picture">
                                         <pic:nvPicPr>
-                                          <pic:cNvPr id="2" name="Image1" descr=""/>
+                                          <pic:cNvPr id="3" name="Image1" descr=""/>
                                           <pic:cNvPicPr>
                                             <a:picLocks noChangeAspect="1" noChangeArrowheads="1"/>
                                           </pic:cNvPicPr>
@@ -2206,7 +2368,7 @@
                                         <pic:spPr bwMode="auto">
                                           <a:xfrm>
                                             <a:off x="0" y="0"/>
-                                            <a:ext cx="6120130" cy="6014720"/>
+                                            <a:ext cx="4972050" cy="4886325"/>
                                           </a:xfrm>
                                           <a:prstGeom prst="rect">
                                             <a:avLst/>
@@ -2226,7 +2388,7 @@
                           </w:p>
                         </w:txbxContent>
                       </wps:txbx>
-                      <wps:bodyPr anchor="t" lIns="0" tIns="0" rIns="0" bIns="0">
+                      <wps:bodyPr lIns="90000" rIns="90000" tIns="45000" bIns="45000">
                         <a:noAutofit/>
                       </wps:bodyPr>
                     </wps:wsp>
@@ -2237,8 +2399,11 @@
           </mc:Choice>
           <mc:Fallback>
             <w:pict>
-              <v:rect fillcolor="#FFFFFF" strokecolor="#000000" strokeweight="0pt" style="position:absolute;rotation:0;width:481.9pt;height:493.4pt;mso-wrap-distance-left:0pt;mso-wrap-distance-right:0pt;mso-wrap-distance-top:0pt;mso-wrap-distance-bottom:0pt;margin-top:0pt;mso-position-vertical:top;mso-position-vertical-relative:text;margin-left:0pt;mso-position-horizontal:center;mso-position-horizontal-relative:text">
-                <v:textbox inset="0in,0in,0in,0in">
+              <v:rect id="shape_0" ID="Frame1" fillcolor="white" stroked="t" style="position:absolute;margin-left:32pt;margin-top:0.05pt;width:417.8pt;height:410.4pt;mso-position-horizontal:center">
+                <w10:wrap type="square"/>
+                <v:fill o:detectmouseclick="t" type="solid" color2="black"/>
+                <v:stroke color="black" weight="720" joinstyle="round" endcap="flat"/>
+                <v:textbox>
                   <w:txbxContent>
                     <w:p>
                       <w:pPr>
@@ -2250,9 +2415,9 @@
                         <w:rPr/>
                         <w:drawing>
                           <wp:inline distT="0" distB="0" distL="0" distR="0">
-                            <wp:extent cx="6120130" cy="6014720"/>
+                            <wp:extent cx="4972050" cy="4886325"/>
                             <wp:effectExtent l="0" t="0" r="0" b="0"/>
-                            <wp:docPr id="3" name="Image1" descr=""/>
+                            <wp:docPr id="4" name="Image1" descr=""/>
                             <wp:cNvGraphicFramePr>
                               <a:graphicFrameLocks xmlns:a="http://schemas.openxmlformats.org/drawingml/2006/main" noChangeAspect="1"/>
                             </wp:cNvGraphicFramePr>
@@ -2260,7 +2425,7 @@
                               <a:graphicData uri="http://schemas.openxmlformats.org/drawingml/2006/picture">
                                 <pic:pic xmlns:pic="http://schemas.openxmlformats.org/drawingml/2006/picture">
                                   <pic:nvPicPr>
-                                    <pic:cNvPr id="3" name="Image1" descr=""/>
+                                    <pic:cNvPr id="4" name="Image1" descr=""/>
                                     <pic:cNvPicPr>
                                       <a:picLocks noChangeAspect="1" noChangeArrowheads="1"/>
                                     </pic:cNvPicPr>
@@ -2274,7 +2439,7 @@
                                   <pic:spPr bwMode="auto">
                                     <a:xfrm>
                                       <a:off x="0" y="0"/>
-                                      <a:ext cx="6120130" cy="6014720"/>
+                                      <a:ext cx="4972050" cy="4886325"/>
                                     </a:xfrm>
                                     <a:prstGeom prst="rect">
                                       <a:avLst/>
@@ -2294,60 +2459,519 @@
                     </w:p>
                   </w:txbxContent>
                 </v:textbox>
-                <w10:wrap type="square"/>
               </v:rect>
             </w:pict>
           </mc:Fallback>
         </mc:AlternateContent>
       </w:r>
-    </w:p>
-    <w:p>
-      <w:pPr>
-        <w:pStyle w:val="Normal"/>
-        <w:rPr>
-          <w:rFonts w:ascii="Liberation Serif" w:hAnsi="Liberation Serif"/>
-          <w:sz w:val="24"/>
-          <w:szCs w:val="24"/>
-        </w:rPr>
-      </w:pPr>
-      <w:r>
-        <w:rPr>
-          <w:color w:val="000000"/>
-          <w:spacing w:val="15"/>
-          <w:sz w:val="24"/>
-          <w:szCs w:val="24"/>
-          <w:highlight w:val="white"/>
-        </w:rPr>
-        <w:t>This paper will use the waves from 2007, 2013 and 2017. As is clearly visible in figure 1, the housing prices peaked somewhere in 2008. Because it is not clear when the data is collected it makes sense to take 2007 as the pre-treatment year. 2013 is the year when the housing prices were at the lowest in the Netherlands. If wealth would cause short-term changes in health, it should be visible in 2013. So 2013 will be the first after treatment year. In 2017, the housing prices were still not as high as in 2007. Using 2017 as another after treatment year it could show us a bit more about the mid-term effect of wealth on health.</w:t>
-      </w:r>
-    </w:p>
-    <w:p>
-      <w:pPr>
-        <w:pStyle w:val="Normal"/>
-        <w:rPr>
-          <w:rFonts w:ascii="Liberation Serif" w:hAnsi="Liberation Serif"/>
-          <w:color w:val="000000"/>
-          <w:spacing w:val="15"/>
-          <w:sz w:val="24"/>
-          <w:szCs w:val="24"/>
-          <w:highlight w:val="white"/>
-        </w:rPr>
-      </w:pPr>
-      <w:r>
-        <w:rPr>
-          <w:color w:val="000000"/>
-          <w:spacing w:val="15"/>
-          <w:sz w:val="24"/>
-          <w:szCs w:val="24"/>
-          <w:highlight w:val="white"/>
-        </w:rPr>
-      </w:r>
-    </w:p>
-    <w:p>
-      <w:pPr>
-        <w:pStyle w:val="Normal"/>
-        <w:rPr>
-          <w:rFonts w:ascii="Liberation Serif" w:hAnsi="Liberation Serif"/>
+      <w:r>
+        <w:rPr>
+          <w:color w:val="000000"/>
+          <w:spacing w:val="15"/>
+          <w:sz w:val="24"/>
+          <w:szCs w:val="24"/>
+          <w:highlight w:val="white"/>
+        </w:rPr>
+        <w:tab/>
+      </w:r>
+    </w:p>
+    <w:p>
+      <w:pPr>
+        <w:pStyle w:val="Normal"/>
+        <w:rPr>
+          <w:color w:val="000000"/>
+          <w:spacing w:val="15"/>
+          <w:sz w:val="24"/>
+          <w:szCs w:val="24"/>
+          <w:highlight w:val="white"/>
+        </w:rPr>
+      </w:pPr>
+      <w:r>
+        <w:rPr/>
+      </w:r>
+    </w:p>
+    <w:p>
+      <w:pPr>
+        <w:pStyle w:val="Normal"/>
+        <w:rPr>
+          <w:color w:val="000000"/>
+          <w:spacing w:val="15"/>
+          <w:sz w:val="24"/>
+          <w:szCs w:val="24"/>
+          <w:highlight w:val="white"/>
+        </w:rPr>
+      </w:pPr>
+      <w:r>
+        <w:rPr/>
+      </w:r>
+    </w:p>
+    <w:p>
+      <w:pPr>
+        <w:pStyle w:val="Normal"/>
+        <w:rPr>
+          <w:color w:val="000000"/>
+          <w:spacing w:val="15"/>
+          <w:sz w:val="24"/>
+          <w:szCs w:val="24"/>
+          <w:highlight w:val="white"/>
+        </w:rPr>
+      </w:pPr>
+      <w:r>
+        <w:rPr/>
+      </w:r>
+    </w:p>
+    <w:p>
+      <w:pPr>
+        <w:pStyle w:val="Normal"/>
+        <w:rPr>
+          <w:color w:val="000000"/>
+          <w:spacing w:val="15"/>
+          <w:sz w:val="24"/>
+          <w:szCs w:val="24"/>
+          <w:highlight w:val="white"/>
+        </w:rPr>
+      </w:pPr>
+      <w:r>
+        <w:rPr/>
+      </w:r>
+    </w:p>
+    <w:p>
+      <w:pPr>
+        <w:pStyle w:val="Normal"/>
+        <w:rPr>
+          <w:color w:val="000000"/>
+          <w:spacing w:val="15"/>
+          <w:sz w:val="24"/>
+          <w:szCs w:val="24"/>
+          <w:highlight w:val="white"/>
+        </w:rPr>
+      </w:pPr>
+      <w:r>
+        <w:rPr/>
+      </w:r>
+    </w:p>
+    <w:p>
+      <w:pPr>
+        <w:pStyle w:val="Normal"/>
+        <w:rPr>
+          <w:color w:val="000000"/>
+          <w:spacing w:val="15"/>
+          <w:sz w:val="24"/>
+          <w:szCs w:val="24"/>
+          <w:highlight w:val="white"/>
+        </w:rPr>
+      </w:pPr>
+      <w:r>
+        <w:rPr/>
+      </w:r>
+    </w:p>
+    <w:p>
+      <w:pPr>
+        <w:pStyle w:val="Normal"/>
+        <w:rPr>
+          <w:color w:val="000000"/>
+          <w:spacing w:val="15"/>
+          <w:sz w:val="24"/>
+          <w:szCs w:val="24"/>
+          <w:highlight w:val="white"/>
+        </w:rPr>
+      </w:pPr>
+      <w:r>
+        <w:rPr/>
+      </w:r>
+    </w:p>
+    <w:p>
+      <w:pPr>
+        <w:pStyle w:val="Normal"/>
+        <w:rPr>
+          <w:color w:val="000000"/>
+          <w:spacing w:val="15"/>
+          <w:sz w:val="24"/>
+          <w:szCs w:val="24"/>
+          <w:highlight w:val="white"/>
+        </w:rPr>
+      </w:pPr>
+      <w:r>
+        <w:rPr/>
+      </w:r>
+    </w:p>
+    <w:p>
+      <w:pPr>
+        <w:pStyle w:val="Normal"/>
+        <w:rPr>
+          <w:color w:val="000000"/>
+          <w:spacing w:val="15"/>
+          <w:sz w:val="24"/>
+          <w:szCs w:val="24"/>
+          <w:highlight w:val="white"/>
+        </w:rPr>
+      </w:pPr>
+      <w:r>
+        <w:rPr/>
+      </w:r>
+    </w:p>
+    <w:p>
+      <w:pPr>
+        <w:pStyle w:val="Normal"/>
+        <w:rPr>
+          <w:color w:val="000000"/>
+          <w:spacing w:val="15"/>
+          <w:sz w:val="24"/>
+          <w:szCs w:val="24"/>
+          <w:highlight w:val="white"/>
+        </w:rPr>
+      </w:pPr>
+      <w:r>
+        <w:rPr/>
+      </w:r>
+    </w:p>
+    <w:p>
+      <w:pPr>
+        <w:pStyle w:val="Normal"/>
+        <w:rPr>
+          <w:color w:val="000000"/>
+          <w:spacing w:val="15"/>
+          <w:sz w:val="24"/>
+          <w:szCs w:val="24"/>
+          <w:highlight w:val="white"/>
+        </w:rPr>
+      </w:pPr>
+      <w:r>
+        <w:rPr/>
+      </w:r>
+    </w:p>
+    <w:p>
+      <w:pPr>
+        <w:pStyle w:val="Normal"/>
+        <w:rPr>
+          <w:color w:val="000000"/>
+          <w:spacing w:val="15"/>
+          <w:sz w:val="24"/>
+          <w:szCs w:val="24"/>
+          <w:highlight w:val="white"/>
+        </w:rPr>
+      </w:pPr>
+      <w:r>
+        <w:rPr/>
+      </w:r>
+    </w:p>
+    <w:p>
+      <w:pPr>
+        <w:pStyle w:val="Normal"/>
+        <w:rPr>
+          <w:color w:val="000000"/>
+          <w:spacing w:val="15"/>
+          <w:sz w:val="24"/>
+          <w:szCs w:val="24"/>
+          <w:highlight w:val="white"/>
+        </w:rPr>
+      </w:pPr>
+      <w:r>
+        <w:rPr/>
+      </w:r>
+    </w:p>
+    <w:p>
+      <w:pPr>
+        <w:pStyle w:val="Normal"/>
+        <w:rPr>
+          <w:color w:val="000000"/>
+          <w:spacing w:val="15"/>
+          <w:sz w:val="24"/>
+          <w:szCs w:val="24"/>
+          <w:highlight w:val="white"/>
+        </w:rPr>
+      </w:pPr>
+      <w:r>
+        <w:rPr/>
+      </w:r>
+    </w:p>
+    <w:p>
+      <w:pPr>
+        <w:pStyle w:val="Normal"/>
+        <w:rPr>
+          <w:color w:val="000000"/>
+          <w:spacing w:val="15"/>
+          <w:sz w:val="24"/>
+          <w:szCs w:val="24"/>
+          <w:highlight w:val="white"/>
+        </w:rPr>
+      </w:pPr>
+      <w:r>
+        <w:rPr/>
+      </w:r>
+    </w:p>
+    <w:p>
+      <w:pPr>
+        <w:pStyle w:val="Normal"/>
+        <w:rPr>
+          <w:color w:val="000000"/>
+          <w:spacing w:val="15"/>
+          <w:sz w:val="24"/>
+          <w:szCs w:val="24"/>
+          <w:highlight w:val="white"/>
+        </w:rPr>
+      </w:pPr>
+      <w:r>
+        <w:rPr/>
+      </w:r>
+    </w:p>
+    <w:p>
+      <w:pPr>
+        <w:pStyle w:val="Normal"/>
+        <w:rPr>
+          <w:color w:val="000000"/>
+          <w:spacing w:val="15"/>
+          <w:sz w:val="24"/>
+          <w:szCs w:val="24"/>
+          <w:highlight w:val="white"/>
+        </w:rPr>
+      </w:pPr>
+      <w:r>
+        <w:rPr/>
+      </w:r>
+    </w:p>
+    <w:p>
+      <w:pPr>
+        <w:pStyle w:val="Normal"/>
+        <w:rPr>
+          <w:color w:val="000000"/>
+          <w:spacing w:val="15"/>
+          <w:sz w:val="24"/>
+          <w:szCs w:val="24"/>
+          <w:highlight w:val="white"/>
+        </w:rPr>
+      </w:pPr>
+      <w:r>
+        <w:rPr/>
+      </w:r>
+    </w:p>
+    <w:p>
+      <w:pPr>
+        <w:pStyle w:val="Normal"/>
+        <w:rPr>
+          <w:color w:val="000000"/>
+          <w:spacing w:val="15"/>
+          <w:sz w:val="24"/>
+          <w:szCs w:val="24"/>
+          <w:highlight w:val="white"/>
+        </w:rPr>
+      </w:pPr>
+      <w:r>
+        <w:rPr/>
+      </w:r>
+    </w:p>
+    <w:p>
+      <w:pPr>
+        <w:pStyle w:val="Normal"/>
+        <w:rPr>
+          <w:color w:val="000000"/>
+          <w:spacing w:val="15"/>
+          <w:sz w:val="24"/>
+          <w:szCs w:val="24"/>
+          <w:highlight w:val="white"/>
+        </w:rPr>
+      </w:pPr>
+      <w:r>
+        <w:rPr/>
+      </w:r>
+    </w:p>
+    <w:p>
+      <w:pPr>
+        <w:pStyle w:val="Normal"/>
+        <w:rPr>
+          <w:color w:val="000000"/>
+          <w:spacing w:val="15"/>
+          <w:sz w:val="24"/>
+          <w:szCs w:val="24"/>
+          <w:highlight w:val="white"/>
+        </w:rPr>
+      </w:pPr>
+      <w:r>
+        <w:rPr/>
+      </w:r>
+    </w:p>
+    <w:p>
+      <w:pPr>
+        <w:pStyle w:val="Normal"/>
+        <w:rPr>
+          <w:color w:val="000000"/>
+          <w:spacing w:val="15"/>
+          <w:sz w:val="24"/>
+          <w:szCs w:val="24"/>
+          <w:highlight w:val="white"/>
+        </w:rPr>
+      </w:pPr>
+      <w:r>
+        <w:rPr/>
+      </w:r>
+    </w:p>
+    <w:p>
+      <w:pPr>
+        <w:pStyle w:val="Normal"/>
+        <w:rPr>
+          <w:color w:val="000000"/>
+          <w:spacing w:val="15"/>
+          <w:sz w:val="24"/>
+          <w:szCs w:val="24"/>
+          <w:highlight w:val="white"/>
+        </w:rPr>
+      </w:pPr>
+      <w:r>
+        <w:rPr/>
+      </w:r>
+    </w:p>
+    <w:p>
+      <w:pPr>
+        <w:pStyle w:val="Normal"/>
+        <w:rPr>
+          <w:color w:val="000000"/>
+          <w:spacing w:val="15"/>
+          <w:sz w:val="24"/>
+          <w:szCs w:val="24"/>
+          <w:highlight w:val="white"/>
+        </w:rPr>
+      </w:pPr>
+      <w:r>
+        <w:rPr/>
+      </w:r>
+    </w:p>
+    <w:p>
+      <w:pPr>
+        <w:pStyle w:val="Normal"/>
+        <w:rPr>
+          <w:color w:val="000000"/>
+          <w:spacing w:val="15"/>
+          <w:sz w:val="24"/>
+          <w:szCs w:val="24"/>
+          <w:highlight w:val="white"/>
+        </w:rPr>
+      </w:pPr>
+      <w:r>
+        <w:rPr/>
+      </w:r>
+    </w:p>
+    <w:p>
+      <w:pPr>
+        <w:pStyle w:val="Normal"/>
+        <w:rPr>
+          <w:color w:val="000000"/>
+          <w:spacing w:val="15"/>
+          <w:sz w:val="24"/>
+          <w:szCs w:val="24"/>
+          <w:highlight w:val="white"/>
+        </w:rPr>
+      </w:pPr>
+      <w:r>
+        <w:rPr/>
+      </w:r>
+    </w:p>
+    <w:p>
+      <w:pPr>
+        <w:pStyle w:val="Normal"/>
+        <w:rPr>
+          <w:color w:val="000000"/>
+          <w:spacing w:val="15"/>
+          <w:sz w:val="24"/>
+          <w:szCs w:val="24"/>
+          <w:highlight w:val="white"/>
+        </w:rPr>
+      </w:pPr>
+      <w:r>
+        <w:rPr/>
+      </w:r>
+    </w:p>
+    <w:p>
+      <w:pPr>
+        <w:pStyle w:val="Normal"/>
+        <w:rPr>
+          <w:color w:val="000000"/>
+          <w:spacing w:val="15"/>
+          <w:sz w:val="24"/>
+          <w:szCs w:val="24"/>
+          <w:highlight w:val="white"/>
+        </w:rPr>
+      </w:pPr>
+      <w:r>
+        <w:rPr/>
+      </w:r>
+    </w:p>
+    <w:p>
+      <w:pPr>
+        <w:pStyle w:val="Normal"/>
+        <w:rPr>
+          <w:color w:val="000000"/>
+          <w:spacing w:val="15"/>
+          <w:sz w:val="24"/>
+          <w:szCs w:val="24"/>
+          <w:highlight w:val="white"/>
+        </w:rPr>
+      </w:pPr>
+      <w:r>
+        <w:rPr/>
+      </w:r>
+    </w:p>
+    <w:p>
+      <w:pPr>
+        <w:pStyle w:val="Normal"/>
+        <w:rPr/>
+      </w:pPr>
+      <w:r>
+        <w:rPr>
+          <w:color w:val="000000"/>
+          <w:spacing w:val="15"/>
+          <w:sz w:val="24"/>
+          <w:szCs w:val="24"/>
+          <w:highlight w:val="white"/>
+        </w:rPr>
+        <w:t xml:space="preserve">This paper will use the waves from 2007, 2013 and 2017. As is clearly visible in figure 1, the housing prices peaked somewhere in 2008. Because it is not clear when the data is collected it makes sense to take 2007 as the pretreatment year. 2013 is the year when the housing prices were at the lowest in the Netherlands. If wealth would cause short-term changes in health, it should be visible in 2013. So 2013 will be the first </w:t>
+      </w:r>
+      <w:r>
+        <w:rPr>
+          <w:color w:val="000000"/>
+          <w:spacing w:val="15"/>
+          <w:sz w:val="24"/>
+          <w:szCs w:val="24"/>
+          <w:highlight w:val="white"/>
+        </w:rPr>
+        <w:t>post</w:t>
+      </w:r>
+      <w:r>
+        <w:rPr>
+          <w:color w:val="000000"/>
+          <w:spacing w:val="15"/>
+          <w:sz w:val="24"/>
+          <w:szCs w:val="24"/>
+          <w:highlight w:val="white"/>
+        </w:rPr>
+        <w:t xml:space="preserve"> treatment year. In 2017, the housing prices were still not as high as in 2007. Using 2017 as another after treatment year it could show us more about the mid-term effect of wealth on health.</w:t>
+      </w:r>
+    </w:p>
+    <w:p>
+      <w:pPr>
+        <w:pStyle w:val="Normal"/>
+        <w:rPr>
+          <w:rFonts w:ascii="Liberation Serif" w:hAnsi="Liberation Serif"/>
+          <w:color w:val="000000"/>
+          <w:spacing w:val="15"/>
+          <w:sz w:val="24"/>
+          <w:szCs w:val="24"/>
+          <w:highlight w:val="white"/>
+        </w:rPr>
+      </w:pPr>
+      <w:r>
+        <w:rPr>
+          <w:color w:val="000000"/>
+          <w:spacing w:val="15"/>
+          <w:sz w:val="24"/>
+          <w:szCs w:val="24"/>
+          <w:highlight w:val="white"/>
+        </w:rPr>
+      </w:r>
+    </w:p>
+    <w:p>
+      <w:pPr>
+        <w:pStyle w:val="Normal"/>
+        <w:rPr>
           <w:b/>
           <w:b/>
           <w:bCs/>
@@ -2359,7 +2983,14 @@
         </w:rPr>
       </w:pPr>
       <w:r>
-        <w:rPr>
+        <w:rPr/>
+      </w:r>
+    </w:p>
+    <w:p>
+      <w:pPr>
+        <w:pStyle w:val="Normal"/>
+        <w:rPr>
+          <w:b/>
           <w:b/>
           <w:bCs/>
           <w:color w:val="000000"/>
@@ -2368,6 +2999,44 @@
           <w:szCs w:val="24"/>
           <w:highlight w:val="white"/>
         </w:rPr>
+      </w:pPr>
+      <w:r>
+        <w:rPr/>
+      </w:r>
+    </w:p>
+    <w:p>
+      <w:pPr>
+        <w:pStyle w:val="Normal"/>
+        <w:rPr>
+          <w:b/>
+          <w:b/>
+          <w:bCs/>
+          <w:color w:val="000000"/>
+          <w:spacing w:val="15"/>
+          <w:sz w:val="24"/>
+          <w:szCs w:val="24"/>
+          <w:highlight w:val="white"/>
+        </w:rPr>
+      </w:pPr>
+      <w:r>
+        <w:rPr/>
+      </w:r>
+    </w:p>
+    <w:p>
+      <w:pPr>
+        <w:pStyle w:val="Normal"/>
+        <w:rPr/>
+      </w:pPr>
+      <w:r>
+        <w:rPr>
+          <w:b/>
+          <w:bCs/>
+          <w:color w:val="000000"/>
+          <w:spacing w:val="15"/>
+          <w:sz w:val="24"/>
+          <w:szCs w:val="24"/>
+          <w:highlight w:val="white"/>
+        </w:rPr>
         <w:t>Methods</w:t>
       </w:r>
     </w:p>
@@ -2385,24 +3054,13 @@
           <w:sz w:val="24"/>
           <w:szCs w:val="24"/>
         </w:rPr>
-        <w:t xml:space="preserve">First this paper will use a simple OLS regression. </w:t>
-      </w:r>
-      <w:r>
-        <w:rPr>
-          <w:sz w:val="24"/>
-          <w:szCs w:val="24"/>
-        </w:rPr>
-        <w:t xml:space="preserve">In this OLS regression health will be the dependent variable and wealth will be the independent variable. Health is defined as a categorical variable where someone can be either healthy, with value 1, or unhealthy, with a value of 0. Wealth is the net worth of a person as shown above. </w:t>
-      </w:r>
-    </w:p>
-    <w:p>
-      <w:pPr>
-        <w:pStyle w:val="Normal"/>
-        <w:rPr>
-          <w:rFonts w:ascii="Liberation Serif" w:hAnsi="Liberation Serif"/>
-          <w:sz w:val="24"/>
-          <w:szCs w:val="24"/>
-        </w:rPr>
+        <w:t xml:space="preserve">First this paper will use a simple OLS regression. In this OLS regression health will be the dependent variable and wealth will be the independent variable. Health is defined as a categorical variable where someone can be either healthy, with value 1, or unhealthy, with a value of 0. Wealth is the net worth of a person as shown above. </w:t>
+      </w:r>
+    </w:p>
+    <w:p>
+      <w:pPr>
+        <w:pStyle w:val="Normal"/>
+        <w:rPr/>
       </w:pPr>
       <w:r>
         <w:rPr>
@@ -2410,13 +3068,35 @@
           <w:szCs w:val="24"/>
         </w:rPr>
         <w:tab/>
-      </w:r>
-      <w:r>
-        <w:rPr>
-          <w:sz w:val="24"/>
-          <w:szCs w:val="24"/>
-        </w:rPr>
-        <w:t>Secondly, this paper uses a difference in difference (DD) analysis to look for a causal effect from wealth to health. A DD analysis is a quasi-experimental design with a treatment group, a control group and a treatment. A DD analysis is used to estimate the effect of a treatment by comparing the outcomes before and after the treatment between the treatment and the control group.</w:t>
+        <w:t xml:space="preserve">Secondly, this paper uses a difference in difference (DD) analysis to look for a causal effect from wealth to health. A DD analysis is a quasi-experimental design with a treatment group, a control group and a treatment. A DD analysis is used to estimate the effect of a treatment by comparing </w:t>
+      </w:r>
+      <w:r>
+        <w:rPr>
+          <w:sz w:val="24"/>
+          <w:szCs w:val="24"/>
+        </w:rPr>
+        <w:t xml:space="preserve">the differences in </w:t>
+      </w:r>
+      <w:r>
+        <w:rPr>
+          <w:sz w:val="24"/>
+          <w:szCs w:val="24"/>
+        </w:rPr>
+        <w:t xml:space="preserve">the outcomes </w:t>
+      </w:r>
+      <w:r>
+        <w:rPr>
+          <w:sz w:val="24"/>
+          <w:szCs w:val="24"/>
+        </w:rPr>
+        <w:t>between</w:t>
+      </w:r>
+      <w:r>
+        <w:rPr>
+          <w:sz w:val="24"/>
+          <w:szCs w:val="24"/>
+        </w:rPr>
+        <w:t xml:space="preserve"> before and after the treatment between the treatment and the control group.</w:t>
       </w:r>
     </w:p>
     <w:p>
@@ -2857,17 +3537,28 @@
     <w:p>
       <w:pPr>
         <w:pStyle w:val="Normal"/>
-        <w:rPr>
-          <w:rFonts w:ascii="Liberation Serif" w:hAnsi="Liberation Serif"/>
-          <w:sz w:val="24"/>
-          <w:szCs w:val="24"/>
-        </w:rPr>
-      </w:pPr>
-      <w:r>
-        <w:rPr>
-          <w:sz w:val="24"/>
-          <w:szCs w:val="24"/>
-        </w:rPr>
+        <w:rPr/>
+      </w:pPr>
+      <w:r>
+        <w:rPr/>
+      </w:r>
+    </w:p>
+    <w:p>
+      <w:pPr>
+        <w:pStyle w:val="Normal"/>
+        <w:rPr/>
+      </w:pPr>
+      <w:r>
+        <w:rPr/>
+      </w:r>
+    </w:p>
+    <w:p>
+      <w:pPr>
+        <w:pStyle w:val="Normal"/>
+        <w:rPr/>
+      </w:pPr>
+      <w:r>
+        <w:rPr/>
       </w:r>
     </w:p>
     <w:sectPr>
@@ -2899,6 +3590,7 @@
       </w:pPr>
       <w:rPr>
         <w:rFonts w:ascii="Symbol" w:hAnsi="Symbol" w:cs="Symbol" w:hint="default"/>
+        <w:sz w:val="24"/>
         <w:rFonts w:cs="OpenSymbol"/>
       </w:rPr>
     </w:lvl>
@@ -3045,6 +3737,7 @@
       </w:pPr>
       <w:rPr>
         <w:rFonts w:ascii="Symbol" w:hAnsi="Symbol" w:cs="Symbol" w:hint="default"/>
+        <w:sz w:val="24"/>
         <w:rFonts w:cs="OpenSymbol"/>
       </w:rPr>
     </w:lvl>
@@ -3314,7 +4007,6 @@
     <w:rPrDefault>
       <w:rPr>
         <w:rFonts w:ascii="Liberation Serif" w:hAnsi="Liberation Serif" w:eastAsia="Noto Sans CJK SC Regular" w:cs="FreeSans"/>
-        <w:sz w:val="24"/>
         <w:szCs w:val="24"/>
         <w:lang w:val="en-US" w:eastAsia="zh-CN" w:bidi="hi-IN"/>
       </w:rPr>
@@ -3328,15 +4020,13 @@
     <w:qFormat/>
     <w:pPr>
       <w:widowControl/>
-      <w:kinsoku w:val="true"/>
-      <w:overflowPunct w:val="true"/>
-      <w:autoSpaceDE w:val="true"/>
+      <w:overflowPunct w:val="false"/>
       <w:bidi w:val="0"/>
       <w:jc w:val="left"/>
     </w:pPr>
     <w:rPr>
       <w:rFonts w:ascii="Liberation Serif" w:hAnsi="Liberation Serif" w:eastAsia="Noto Sans CJK SC Regular" w:cs="FreeSans"/>
-      <w:color w:val="auto"/>
+      <w:color w:val="00000A"/>
       <w:sz w:val="24"/>
       <w:szCs w:val="24"/>
       <w:lang w:val="en-US" w:eastAsia="zh-CN" w:bidi="hi-IN"/>
@@ -3527,6 +4217,134 @@
   </w:style>
   <w:style w:type="character" w:styleId="ListLabel18">
     <w:name w:val="ListLabel 18"/>
+    <w:qFormat/>
+    <w:rPr>
+      <w:rFonts w:cs="OpenSymbol"/>
+    </w:rPr>
+  </w:style>
+  <w:style w:type="character" w:styleId="ListLabel19">
+    <w:name w:val="ListLabel 19"/>
+    <w:qFormat/>
+    <w:rPr>
+      <w:rFonts w:ascii="Liberation Serif" w:hAnsi="Liberation Serif" w:cs="OpenSymbol"/>
+      <w:sz w:val="24"/>
+    </w:rPr>
+  </w:style>
+  <w:style w:type="character" w:styleId="ListLabel20">
+    <w:name w:val="ListLabel 20"/>
+    <w:qFormat/>
+    <w:rPr>
+      <w:rFonts w:cs="OpenSymbol"/>
+    </w:rPr>
+  </w:style>
+  <w:style w:type="character" w:styleId="ListLabel21">
+    <w:name w:val="ListLabel 21"/>
+    <w:qFormat/>
+    <w:rPr>
+      <w:rFonts w:cs="OpenSymbol"/>
+    </w:rPr>
+  </w:style>
+  <w:style w:type="character" w:styleId="ListLabel22">
+    <w:name w:val="ListLabel 22"/>
+    <w:qFormat/>
+    <w:rPr>
+      <w:rFonts w:cs="OpenSymbol"/>
+    </w:rPr>
+  </w:style>
+  <w:style w:type="character" w:styleId="ListLabel23">
+    <w:name w:val="ListLabel 23"/>
+    <w:qFormat/>
+    <w:rPr>
+      <w:rFonts w:cs="OpenSymbol"/>
+    </w:rPr>
+  </w:style>
+  <w:style w:type="character" w:styleId="ListLabel24">
+    <w:name w:val="ListLabel 24"/>
+    <w:qFormat/>
+    <w:rPr>
+      <w:rFonts w:cs="OpenSymbol"/>
+    </w:rPr>
+  </w:style>
+  <w:style w:type="character" w:styleId="ListLabel25">
+    <w:name w:val="ListLabel 25"/>
+    <w:qFormat/>
+    <w:rPr>
+      <w:rFonts w:cs="OpenSymbol"/>
+    </w:rPr>
+  </w:style>
+  <w:style w:type="character" w:styleId="ListLabel26">
+    <w:name w:val="ListLabel 26"/>
+    <w:qFormat/>
+    <w:rPr>
+      <w:rFonts w:cs="OpenSymbol"/>
+    </w:rPr>
+  </w:style>
+  <w:style w:type="character" w:styleId="ListLabel27">
+    <w:name w:val="ListLabel 27"/>
+    <w:qFormat/>
+    <w:rPr>
+      <w:rFonts w:cs="OpenSymbol"/>
+    </w:rPr>
+  </w:style>
+  <w:style w:type="character" w:styleId="ListLabel28">
+    <w:name w:val="ListLabel 28"/>
+    <w:qFormat/>
+    <w:rPr>
+      <w:rFonts w:ascii="Liberation Serif" w:hAnsi="Liberation Serif" w:cs="OpenSymbol"/>
+      <w:sz w:val="24"/>
+    </w:rPr>
+  </w:style>
+  <w:style w:type="character" w:styleId="ListLabel29">
+    <w:name w:val="ListLabel 29"/>
+    <w:qFormat/>
+    <w:rPr>
+      <w:rFonts w:cs="OpenSymbol"/>
+    </w:rPr>
+  </w:style>
+  <w:style w:type="character" w:styleId="ListLabel30">
+    <w:name w:val="ListLabel 30"/>
+    <w:qFormat/>
+    <w:rPr>
+      <w:rFonts w:cs="OpenSymbol"/>
+    </w:rPr>
+  </w:style>
+  <w:style w:type="character" w:styleId="ListLabel31">
+    <w:name w:val="ListLabel 31"/>
+    <w:qFormat/>
+    <w:rPr>
+      <w:rFonts w:cs="OpenSymbol"/>
+    </w:rPr>
+  </w:style>
+  <w:style w:type="character" w:styleId="ListLabel32">
+    <w:name w:val="ListLabel 32"/>
+    <w:qFormat/>
+    <w:rPr>
+      <w:rFonts w:cs="OpenSymbol"/>
+    </w:rPr>
+  </w:style>
+  <w:style w:type="character" w:styleId="ListLabel33">
+    <w:name w:val="ListLabel 33"/>
+    <w:qFormat/>
+    <w:rPr>
+      <w:rFonts w:cs="OpenSymbol"/>
+    </w:rPr>
+  </w:style>
+  <w:style w:type="character" w:styleId="ListLabel34">
+    <w:name w:val="ListLabel 34"/>
+    <w:qFormat/>
+    <w:rPr>
+      <w:rFonts w:cs="OpenSymbol"/>
+    </w:rPr>
+  </w:style>
+  <w:style w:type="character" w:styleId="ListLabel35">
+    <w:name w:val="ListLabel 35"/>
+    <w:qFormat/>
+    <w:rPr>
+      <w:rFonts w:cs="OpenSymbol"/>
+    </w:rPr>
+  </w:style>
+  <w:style w:type="character" w:styleId="ListLabel36">
+    <w:name w:val="ListLabel 36"/>
     <w:qFormat/>
     <w:rPr>
       <w:rFonts w:cs="OpenSymbol"/>

</xml_diff>